<commit_message>
Exam: 12, 13, 14
</commit_message>
<xml_diff>
--- a/docs/exam/11-15.docx
+++ b/docs/exam/11-15.docx
@@ -99,14 +99,166 @@
       </w:r>
       <w:r>
         <w:rPr>
+          <w:b/>
+        </w:rPr>
+        <w:t>Что такое ООП?</w:t>
+      </w:r>
+      <w:r>
+        <w:br/>
+        <w:t>Объектно-ориентированное программирование.</w:t>
+      </w:r>
+      <w:r>
+        <w:br/>
+        <w:t>Основано на классах и объекта</w:t>
+      </w:r>
+      <w:proofErr w:type="gramStart"/>
+      <w:r>
+        <w:t>х(</w:t>
+      </w:r>
+      <w:proofErr w:type="spellStart"/>
+      <w:proofErr w:type="gramEnd"/>
+      <w:r>
+        <w:t>инстенс</w:t>
+      </w:r>
+      <w:proofErr w:type="spellEnd"/>
+      <w:r>
+        <w:t xml:space="preserve"> класса).</w:t>
+      </w:r>
+      <w:r>
+        <w:br/>
+      </w:r>
+      <w:r>
+        <w:br/>
+      </w:r>
+      <w:r>
+        <w:rPr>
+          <w:b/>
+        </w:rPr>
+        <w:t>Члены-данные</w:t>
+      </w:r>
+      <w:r>
+        <w:t xml:space="preserve"> – хранят всю информацию о состоянии объекта (</w:t>
+      </w:r>
+      <w:proofErr w:type="spellStart"/>
+      <w:r>
+        <w:rPr>
+          <w:lang w:val="en-US"/>
+        </w:rPr>
+        <w:t>m_age</w:t>
+      </w:r>
+      <w:proofErr w:type="spellEnd"/>
+      <w:r>
+        <w:rPr>
+          <w:lang w:val="en-US"/>
+        </w:rPr>
+        <w:t xml:space="preserve">, </w:t>
+      </w:r>
+      <w:proofErr w:type="spellStart"/>
+      <w:r>
+        <w:rPr>
+          <w:lang w:val="en-US"/>
+        </w:rPr>
+        <w:t>m_name</w:t>
+      </w:r>
+      <w:proofErr w:type="spellEnd"/>
+      <w:r>
+        <w:rPr>
+          <w:lang w:val="en-US"/>
+        </w:rPr>
+        <w:t>).</w:t>
+      </w:r>
+      <w:r>
+        <w:br/>
+      </w:r>
+      <w:r>
+        <w:br/>
+      </w:r>
+      <w:r>
+        <w:rPr>
+          <w:b/>
+        </w:rPr>
+        <w:t>Свойства</w:t>
+      </w:r>
+      <w:r>
+        <w:t xml:space="preserve"> – составляющая часть объекта</w:t>
+      </w:r>
+      <w:r>
+        <w:t>.</w:t>
+      </w:r>
+      <w:r>
+        <w:rPr>
+          <w:lang w:val="en-US"/>
+        </w:rPr>
+        <w:br/>
+      </w:r>
+      <w:r>
+        <w:rPr>
+          <w:lang w:val="en-US"/>
+        </w:rPr>
+        <w:br/>
+      </w:r>
+      <w:r>
+        <w:rPr>
+          <w:b/>
+        </w:rPr>
+        <w:t>Методы класса</w:t>
+      </w:r>
+      <w:r>
+        <w:t xml:space="preserve"> – манипуляция над данными объекта.</w:t>
+      </w:r>
+      <w:r>
+        <w:br/>
+      </w:r>
+      <w:r>
+        <w:t>Похож на функцию или процедуру, но контекст выполнения это экземпляр класса (объект).</w:t>
+      </w:r>
+      <w:r>
+        <w:br/>
+      </w:r>
+      <w:r>
+        <w:br/>
+      </w:r>
+      <w:r>
+        <w:rPr>
+          <w:b/>
+        </w:rPr>
+        <w:t>Основные принципы ООП:</w:t>
+      </w:r>
+      <w:r>
+        <w:br/>
+        <w:t>Абстракция, инкапсуляция, наследование, полиморфизм.</w:t>
+      </w:r>
+      <w:r>
+        <w:br/>
+      </w:r>
+      <w:r>
+        <w:br/>
+      </w:r>
+      <w:r>
+        <w:rPr>
+          <w:b/>
+        </w:rPr>
+        <w:t>- Абстракция.</w:t>
+      </w:r>
+      <w:r>
+        <w:br/>
+      </w:r>
+      <w:r>
+        <w:t>Заключает в том, что объекты предоставляют неполную информацию о сущностях (для класса студент не важен цвет волос).</w:t>
+      </w:r>
+      <w:r>
+        <w:br/>
+      </w:r>
+      <w:r>
+        <w:rPr>
           <w:noProof/>
           <w:lang w:eastAsia="ru-RU"/>
         </w:rPr>
         <w:drawing>
-          <wp:inline distT="0" distB="0" distL="0" distR="0" wp14:anchorId="3ABF0F4E" wp14:editId="73DD980E">
-            <wp:extent cx="5305425" cy="209550"/>
-            <wp:effectExtent l="0" t="0" r="9525" b="0"/>
-            <wp:docPr id="3" name="Рисунок 3"/>
+          <wp:inline distT="0" distB="0" distL="0" distR="0" wp14:anchorId="025C1F56" wp14:editId="3C0C4F3F">
+            <wp:extent cx="3895725" cy="1076325"/>
+            <wp:effectExtent l="0" t="0" r="9525" b="9525"/>
+            <wp:docPr id="6" name="Рисунок 6"/>
             <wp:cNvGraphicFramePr>
               <a:graphicFrameLocks xmlns:a="http://schemas.openxmlformats.org/drawingml/2006/main" noChangeAspect="1"/>
             </wp:cNvGraphicFramePr>
@@ -126,7 +278,7 @@
                   <pic:spPr>
                     <a:xfrm>
                       <a:off x="0" y="0"/>
-                      <a:ext cx="5305425" cy="209550"/>
+                      <a:ext cx="3895725" cy="1076325"/>
                     </a:xfrm>
                     <a:prstGeom prst="rect">
                       <a:avLst/>
@@ -146,14 +298,179 @@
       </w:r>
       <w:r>
         <w:rPr>
+          <w:b/>
+        </w:rPr>
+        <w:t>- Инкапсуляция.</w:t>
+      </w:r>
+      <w:r>
+        <w:br/>
+        <w:t>Способность объекта скрывать внутреннее устройство своих свойств и методов.</w:t>
+      </w:r>
+      <w:r>
+        <w:br/>
+        <w:t xml:space="preserve">Для чего? Чтобы у пользователя был только предусмотренный нами интерфейс для работы (При переключении каналов на пульте, пользователь не задумывается об устройстве пульта). </w:t>
+      </w:r>
+      <w:r>
+        <w:br/>
+      </w:r>
+      <w:r>
+        <w:br/>
+      </w:r>
+    </w:p>
+    <w:p>
+      <w:r>
+        <w:br w:type="column"/>
+      </w:r>
+      <w:r>
+        <w:rPr>
+          <w:b/>
+        </w:rPr>
+        <w:lastRenderedPageBreak/>
+        <w:t>- Наследование.</w:t>
+      </w:r>
+      <w:r>
+        <w:br/>
+      </w:r>
+      <w:r>
+        <w:t>Позволяет описать новый класс на основе уже существующего родительского (базового) класса.</w:t>
+      </w:r>
+      <w:r>
+        <w:br/>
+        <w:t>Помогает строить иерархии классов.</w:t>
+      </w:r>
+      <w:r>
+        <w:br/>
+        <w:t>Помогает при общих данных в нескольких классах (класс рабочий, студент, т.д. это классы потомки от класса человек).</w:t>
+      </w:r>
+      <w:r>
+        <w:br/>
+      </w:r>
+      <w:r>
+        <w:br/>
+      </w:r>
+      <w:r>
+        <w:rPr>
+          <w:b/>
+        </w:rPr>
+        <w:t>- Полиморфизм.</w:t>
+      </w:r>
+      <w:r>
+        <w:br/>
+        <w:t>Явление, при котором классы-потомки могут изменять реализацию метода класса-предка, сохраняя интерфейс.</w:t>
+      </w:r>
+      <w:r>
+        <w:br/>
+        <w:t xml:space="preserve">Пример: изменение метода </w:t>
+      </w:r>
+      <w:proofErr w:type="spellStart"/>
+      <w:r>
+        <w:rPr>
+          <w:lang w:val="en-US"/>
+        </w:rPr>
+        <w:t>GetArea</w:t>
+      </w:r>
+      <w:proofErr w:type="spellEnd"/>
+      <w:r>
+        <w:rPr>
+          <w:lang w:val="en-US"/>
+        </w:rPr>
+        <w:t xml:space="preserve"> </w:t>
+      </w:r>
+      <w:r>
+        <w:t xml:space="preserve">у классов потомков от класса </w:t>
+      </w:r>
+      <w:r>
+        <w:rPr>
+          <w:lang w:val="en-US"/>
+        </w:rPr>
+        <w:t>Shape.</w:t>
+      </w:r>
+      <w:r>
+        <w:rPr>
+          <w:lang w:val="en-US"/>
+        </w:rPr>
+        <w:br/>
+      </w:r>
+      <w:r>
+        <w:br/>
+      </w:r>
+      <w:r>
+        <w:br/>
+      </w:r>
+      <w:r>
+        <w:rPr>
+          <w:b/>
+        </w:rPr>
+        <w:t>Размещение классов в различных файлах.</w:t>
+      </w:r>
+      <w:r>
+        <w:br/>
+        <w:t>Общепринятая практика.</w:t>
+      </w:r>
+      <w:r>
+        <w:br/>
+      </w:r>
+      <w:r>
+        <w:br/>
+        <w:t xml:space="preserve">Объявление классов в заголовочных файлах </w:t>
+      </w:r>
+      <w:r>
+        <w:rPr>
+          <w:lang w:val="en-US"/>
+        </w:rPr>
+        <w:t>.h.</w:t>
+      </w:r>
+      <w:r>
+        <w:rPr>
+          <w:lang w:val="en-US"/>
+        </w:rPr>
+        <w:br/>
+      </w:r>
+      <w:r>
+        <w:t xml:space="preserve">Реализация в файлах </w:t>
+      </w:r>
+      <w:r>
+        <w:rPr>
+          <w:lang w:val="en-US"/>
+        </w:rPr>
+        <w:t>.</w:t>
+      </w:r>
+      <w:proofErr w:type="spellStart"/>
+      <w:r>
+        <w:rPr>
+          <w:lang w:val="en-US"/>
+        </w:rPr>
+        <w:t>cpp</w:t>
+      </w:r>
+      <w:proofErr w:type="spellEnd"/>
+      <w:r>
+        <w:rPr>
+          <w:lang w:val="en-US"/>
+        </w:rPr>
+        <w:t>.</w:t>
+      </w:r>
+      <w:r>
+        <w:rPr>
+          <w:lang w:val="en-US"/>
+        </w:rPr>
+        <w:br/>
+      </w:r>
+      <w:r>
+        <w:rPr>
+          <w:lang w:val="en-US"/>
+        </w:rPr>
+        <w:br/>
+      </w:r>
+      <w:r>
+        <w:rPr>
           <w:noProof/>
           <w:lang w:eastAsia="ru-RU"/>
         </w:rPr>
         <w:drawing>
-          <wp:inline distT="0" distB="0" distL="0" distR="0" wp14:anchorId="22631403" wp14:editId="2035C928">
-            <wp:extent cx="6120130" cy="370151"/>
-            <wp:effectExtent l="0" t="0" r="0" b="0"/>
-            <wp:docPr id="4" name="Рисунок 4"/>
+          <wp:inline distT="0" distB="0" distL="0" distR="0" wp14:anchorId="55C17C4D" wp14:editId="4615EEDE">
+            <wp:extent cx="4010025" cy="1362075"/>
+            <wp:effectExtent l="0" t="0" r="9525" b="9525"/>
+            <wp:docPr id="7" name="Рисунок 7"/>
             <wp:cNvGraphicFramePr>
               <a:graphicFrameLocks xmlns:a="http://schemas.openxmlformats.org/drawingml/2006/main" noChangeAspect="1"/>
             </wp:cNvGraphicFramePr>
@@ -173,7 +490,7 @@
                   <pic:spPr>
                     <a:xfrm>
                       <a:off x="0" y="0"/>
-                      <a:ext cx="6120130" cy="370151"/>
+                      <a:ext cx="4010025" cy="1362075"/>
                     </a:xfrm>
                     <a:prstGeom prst="rect">
                       <a:avLst/>
@@ -186,9 +503,108 @@
         </w:drawing>
       </w:r>
       <w:r>
-        <w:br/>
-      </w:r>
-      <w:r>
+        <w:rPr>
+          <w:lang w:val="en-US"/>
+        </w:rPr>
+        <w:br/>
+      </w:r>
+      <w:r>
+        <w:rPr>
+          <w:lang w:val="en-US"/>
+        </w:rPr>
+        <w:br/>
+      </w:r>
+      <w:r>
+        <w:rPr>
+          <w:b/>
+        </w:rPr>
+        <w:t>Модификаторы доступа.</w:t>
+      </w:r>
+      <w:r>
+        <w:br/>
+      </w:r>
+      <w:r>
+        <w:rPr>
+          <w:lang w:val="en-US"/>
+        </w:rPr>
+        <w:t>public, private, protected.</w:t>
+      </w:r>
+      <w:r>
+        <w:rPr>
+          <w:lang w:val="en-US"/>
+        </w:rPr>
+        <w:br/>
+      </w:r>
+      <w:r>
+        <w:rPr>
+          <w:lang w:val="en-US"/>
+        </w:rPr>
+        <w:br/>
+      </w:r>
+      <w:r>
+        <w:rPr>
+          <w:b/>
+        </w:rPr>
+        <w:t>Переопределение методов.</w:t>
+      </w:r>
+      <w:r>
+        <w:rPr>
+          <w:lang w:val="en-US"/>
+        </w:rPr>
+        <w:br/>
+      </w:r>
+      <w:r>
+        <w:t>Метод виртуальный – может быть переопределён классами наследниками.</w:t>
+      </w:r>
+    </w:p>
+    <w:p>
+      <w:r>
+        <w:br/>
+        <w:t>Чисто виртуальный метод (</w:t>
+      </w:r>
+      <w:r>
+        <w:rPr>
+          <w:lang w:val="en-US"/>
+        </w:rPr>
+        <w:t>= 0)</w:t>
+      </w:r>
+      <w:r>
+        <w:t>, значит, что вообще неопределенна реализация</w:t>
+      </w:r>
+      <w:r>
+        <w:t xml:space="preserve"> (Нельзя создать экземпляр класса с чисто </w:t>
+      </w:r>
+      <w:r>
+        <w:t>виртуальным</w:t>
+      </w:r>
+      <w:r>
+        <w:t xml:space="preserve"> методом)</w:t>
+      </w:r>
+      <w:r>
+        <w:t>.</w:t>
+      </w:r>
+    </w:p>
+    <w:p>
+      <w:r>
+        <w:t>Если у класса есть чисто виртуальный метод, то этот класс – абстрактный.</w:t>
+      </w:r>
+      <w:r>
+        <w:br/>
+      </w:r>
+      <w:r>
+        <w:lastRenderedPageBreak/>
+        <w:t xml:space="preserve">Переопределение происходит с помощью слова </w:t>
+      </w:r>
+      <w:r>
+        <w:rPr>
+          <w:lang w:val="en-US"/>
+        </w:rPr>
+        <w:t>override.</w:t>
+      </w:r>
+      <w:r>
+        <w:rPr>
+          <w:lang w:val="en-US"/>
+        </w:rPr>
         <w:br/>
       </w:r>
       <w:r>
@@ -197,10 +613,10 @@
           <w:lang w:eastAsia="ru-RU"/>
         </w:rPr>
         <w:drawing>
-          <wp:inline distT="0" distB="0" distL="0" distR="0" wp14:anchorId="3D071FCD" wp14:editId="4049A1C4">
-            <wp:extent cx="6120130" cy="218916"/>
-            <wp:effectExtent l="0" t="0" r="0" b="0"/>
-            <wp:docPr id="5" name="Рисунок 5"/>
+          <wp:inline distT="0" distB="0" distL="0" distR="0" wp14:anchorId="1A3A6C07" wp14:editId="4B6B6C58">
+            <wp:extent cx="3728852" cy="1807928"/>
+            <wp:effectExtent l="0" t="0" r="5080" b="1905"/>
+            <wp:docPr id="8" name="Рисунок 8"/>
             <wp:cNvGraphicFramePr>
               <a:graphicFrameLocks xmlns:a="http://schemas.openxmlformats.org/drawingml/2006/main" noChangeAspect="1"/>
             </wp:cNvGraphicFramePr>
@@ -220,6 +636,692 @@
                   <pic:spPr>
                     <a:xfrm>
                       <a:off x="0" y="0"/>
+                      <a:ext cx="3732280" cy="1809590"/>
+                    </a:xfrm>
+                    <a:prstGeom prst="rect">
+                      <a:avLst/>
+                    </a:prstGeom>
+                  </pic:spPr>
+                </pic:pic>
+              </a:graphicData>
+            </a:graphic>
+          </wp:inline>
+        </w:drawing>
+      </w:r>
+      <w:r>
+        <w:rPr>
+          <w:lang w:val="en-US"/>
+        </w:rPr>
+        <w:br/>
+      </w:r>
+      <w:r>
+        <w:rPr>
+          <w:lang w:val="en-US"/>
+        </w:rPr>
+        <w:br/>
+      </w:r>
+      <w:r>
+        <w:br/>
+      </w:r>
+      <w:r>
+        <w:br/>
+      </w:r>
+      <w:r>
+        <w:br/>
+      </w:r>
+      <w:r>
+        <w:br/>
+      </w:r>
+      <w:r>
+        <w:br/>
+      </w:r>
+      <w:r>
+        <w:rPr>
+          <w:noProof/>
+          <w:lang w:eastAsia="ru-RU"/>
+        </w:rPr>
+        <w:drawing>
+          <wp:inline distT="0" distB="0" distL="0" distR="0" wp14:anchorId="3ABF0F4E" wp14:editId="73DD980E">
+            <wp:extent cx="5305425" cy="209550"/>
+            <wp:effectExtent l="0" t="0" r="9525" b="0"/>
+            <wp:docPr id="3" name="Рисунок 3"/>
+            <wp:cNvGraphicFramePr>
+              <a:graphicFrameLocks xmlns:a="http://schemas.openxmlformats.org/drawingml/2006/main" noChangeAspect="1"/>
+            </wp:cNvGraphicFramePr>
+            <a:graphic xmlns:a="http://schemas.openxmlformats.org/drawingml/2006/main">
+              <a:graphicData uri="http://schemas.openxmlformats.org/drawingml/2006/picture">
+                <pic:pic xmlns:pic="http://schemas.openxmlformats.org/drawingml/2006/picture">
+                  <pic:nvPicPr>
+                    <pic:cNvPr id="0" name=""/>
+                    <pic:cNvPicPr/>
+                  </pic:nvPicPr>
+                  <pic:blipFill>
+                    <a:blip r:embed="rId10"/>
+                    <a:stretch>
+                      <a:fillRect/>
+                    </a:stretch>
+                  </pic:blipFill>
+                  <pic:spPr>
+                    <a:xfrm>
+                      <a:off x="0" y="0"/>
+                      <a:ext cx="5305425" cy="209550"/>
+                    </a:xfrm>
+                    <a:prstGeom prst="rect">
+                      <a:avLst/>
+                    </a:prstGeom>
+                  </pic:spPr>
+                </pic:pic>
+              </a:graphicData>
+            </a:graphic>
+          </wp:inline>
+        </w:drawing>
+      </w:r>
+      <w:r>
+        <w:br/>
+      </w:r>
+      <w:r>
+        <w:br/>
+        <w:t>Константные методы – не изменяет состояние объекта. Нельзя в них менять поля класса.</w:t>
+      </w:r>
+      <w:r>
+        <w:br/>
+      </w:r>
+      <w:r>
+        <w:br/>
+        <w:t>Зачем? Чтобы пользователь знал, что объект не изменится.</w:t>
+      </w:r>
+      <w:r>
+        <w:rPr>
+          <w:lang w:val="en-US"/>
+        </w:rPr>
+        <w:br/>
+      </w:r>
+      <w:r>
+        <w:br/>
+        <w:t>В метод класса неявно передаётся указатель на объект, для которого он вызывается.</w:t>
+      </w:r>
+      <w:r>
+        <w:t xml:space="preserve"> Из-за этого метод применяется именно к нужному объекту.</w:t>
+      </w:r>
+      <w:r>
+        <w:rPr>
+          <w:lang w:val="en-US"/>
+        </w:rPr>
+        <w:br/>
+      </w:r>
+      <w:r>
+        <w:t>Ссылка на себя.</w:t>
+      </w:r>
+      <w:r>
+        <w:rPr>
+          <w:lang w:val="en-US"/>
+        </w:rPr>
+        <w:t xml:space="preserve"> </w:t>
+      </w:r>
+      <w:proofErr w:type="gramStart"/>
+      <w:r>
+        <w:rPr>
+          <w:lang w:val="en-US"/>
+        </w:rPr>
+        <w:t>This.</w:t>
+      </w:r>
+      <w:proofErr w:type="gramEnd"/>
+      <w:r>
+        <w:br/>
+      </w:r>
+      <w:r>
+        <w:br/>
+      </w:r>
+      <w:r>
+        <w:rPr>
+          <w:noProof/>
+          <w:lang w:eastAsia="ru-RU"/>
+        </w:rPr>
+        <w:drawing>
+          <wp:inline distT="0" distB="0" distL="0" distR="0" wp14:anchorId="3F967587" wp14:editId="29A8680E">
+            <wp:extent cx="4400550" cy="2886075"/>
+            <wp:effectExtent l="0" t="0" r="0" b="9525"/>
+            <wp:docPr id="9" name="Рисунок 9"/>
+            <wp:cNvGraphicFramePr>
+              <a:graphicFrameLocks xmlns:a="http://schemas.openxmlformats.org/drawingml/2006/main" noChangeAspect="1"/>
+            </wp:cNvGraphicFramePr>
+            <a:graphic xmlns:a="http://schemas.openxmlformats.org/drawingml/2006/main">
+              <a:graphicData uri="http://schemas.openxmlformats.org/drawingml/2006/picture">
+                <pic:pic xmlns:pic="http://schemas.openxmlformats.org/drawingml/2006/picture">
+                  <pic:nvPicPr>
+                    <pic:cNvPr id="0" name=""/>
+                    <pic:cNvPicPr/>
+                  </pic:nvPicPr>
+                  <pic:blipFill>
+                    <a:blip r:embed="rId11"/>
+                    <a:stretch>
+                      <a:fillRect/>
+                    </a:stretch>
+                  </pic:blipFill>
+                  <pic:spPr>
+                    <a:xfrm>
+                      <a:off x="0" y="0"/>
+                      <a:ext cx="4400550" cy="2886075"/>
+                    </a:xfrm>
+                    <a:prstGeom prst="rect">
+                      <a:avLst/>
+                    </a:prstGeom>
+                  </pic:spPr>
+                </pic:pic>
+              </a:graphicData>
+            </a:graphic>
+          </wp:inline>
+        </w:drawing>
+      </w:r>
+      <w:r>
+        <w:br/>
+      </w:r>
+      <w:r>
+        <w:rPr>
+          <w:noProof/>
+          <w:lang w:eastAsia="ru-RU"/>
+        </w:rPr>
+        <w:lastRenderedPageBreak/>
+        <w:drawing>
+          <wp:inline distT="0" distB="0" distL="0" distR="0" wp14:anchorId="1A1AEE75" wp14:editId="163AB56E">
+            <wp:extent cx="3834580" cy="914400"/>
+            <wp:effectExtent l="0" t="0" r="0" b="0"/>
+            <wp:docPr id="10" name="Рисунок 10"/>
+            <wp:cNvGraphicFramePr>
+              <a:graphicFrameLocks xmlns:a="http://schemas.openxmlformats.org/drawingml/2006/main" noChangeAspect="1"/>
+            </wp:cNvGraphicFramePr>
+            <a:graphic xmlns:a="http://schemas.openxmlformats.org/drawingml/2006/main">
+              <a:graphicData uri="http://schemas.openxmlformats.org/drawingml/2006/picture">
+                <pic:pic xmlns:pic="http://schemas.openxmlformats.org/drawingml/2006/picture">
+                  <pic:nvPicPr>
+                    <pic:cNvPr id="0" name=""/>
+                    <pic:cNvPicPr/>
+                  </pic:nvPicPr>
+                  <pic:blipFill>
+                    <a:blip r:embed="rId12"/>
+                    <a:stretch>
+                      <a:fillRect/>
+                    </a:stretch>
+                  </pic:blipFill>
+                  <pic:spPr>
+                    <a:xfrm>
+                      <a:off x="0" y="0"/>
+                      <a:ext cx="3826171" cy="912395"/>
+                    </a:xfrm>
+                    <a:prstGeom prst="rect">
+                      <a:avLst/>
+                    </a:prstGeom>
+                  </pic:spPr>
+                </pic:pic>
+              </a:graphicData>
+            </a:graphic>
+          </wp:inline>
+        </w:drawing>
+      </w:r>
+      <w:r>
+        <w:br/>
+      </w:r>
+      <w:r>
+        <w:br/>
+      </w:r>
+      <w:r>
+        <w:br/>
+      </w:r>
+      <w:r>
+        <w:br/>
+      </w:r>
+      <w:r>
+        <w:br/>
+      </w:r>
+      <w:r>
+        <w:rPr>
+          <w:noProof/>
+          <w:lang w:eastAsia="ru-RU"/>
+        </w:rPr>
+        <w:drawing>
+          <wp:inline distT="0" distB="0" distL="0" distR="0" wp14:anchorId="22631403" wp14:editId="2035C928">
+            <wp:extent cx="6120130" cy="370151"/>
+            <wp:effectExtent l="0" t="0" r="0" b="0"/>
+            <wp:docPr id="4" name="Рисунок 4"/>
+            <wp:cNvGraphicFramePr>
+              <a:graphicFrameLocks xmlns:a="http://schemas.openxmlformats.org/drawingml/2006/main" noChangeAspect="1"/>
+            </wp:cNvGraphicFramePr>
+            <a:graphic xmlns:a="http://schemas.openxmlformats.org/drawingml/2006/main">
+              <a:graphicData uri="http://schemas.openxmlformats.org/drawingml/2006/picture">
+                <pic:pic xmlns:pic="http://schemas.openxmlformats.org/drawingml/2006/picture">
+                  <pic:nvPicPr>
+                    <pic:cNvPr id="0" name=""/>
+                    <pic:cNvPicPr/>
+                  </pic:nvPicPr>
+                  <pic:blipFill>
+                    <a:blip r:embed="rId13"/>
+                    <a:stretch>
+                      <a:fillRect/>
+                    </a:stretch>
+                  </pic:blipFill>
+                  <pic:spPr>
+                    <a:xfrm>
+                      <a:off x="0" y="0"/>
+                      <a:ext cx="6120130" cy="370151"/>
+                    </a:xfrm>
+                    <a:prstGeom prst="rect">
+                      <a:avLst/>
+                    </a:prstGeom>
+                  </pic:spPr>
+                </pic:pic>
+              </a:graphicData>
+            </a:graphic>
+          </wp:inline>
+        </w:drawing>
+      </w:r>
+      <w:r>
+        <w:br/>
+      </w:r>
+      <w:r>
+        <w:br/>
+        <w:t>Конструктор.</w:t>
+      </w:r>
+      <w:r>
+        <w:br/>
+      </w:r>
+      <w:r>
+        <w:rPr>
+          <w:noProof/>
+          <w:lang w:eastAsia="ru-RU"/>
+        </w:rPr>
+        <w:drawing>
+          <wp:inline distT="0" distB="0" distL="0" distR="0" wp14:anchorId="074FFFE6" wp14:editId="0BBB8287">
+            <wp:extent cx="4638675" cy="1143000"/>
+            <wp:effectExtent l="0" t="0" r="9525" b="0"/>
+            <wp:docPr id="11" name="Рисунок 11"/>
+            <wp:cNvGraphicFramePr>
+              <a:graphicFrameLocks xmlns:a="http://schemas.openxmlformats.org/drawingml/2006/main" noChangeAspect="1"/>
+            </wp:cNvGraphicFramePr>
+            <a:graphic xmlns:a="http://schemas.openxmlformats.org/drawingml/2006/main">
+              <a:graphicData uri="http://schemas.openxmlformats.org/drawingml/2006/picture">
+                <pic:pic xmlns:pic="http://schemas.openxmlformats.org/drawingml/2006/picture">
+                  <pic:nvPicPr>
+                    <pic:cNvPr id="0" name=""/>
+                    <pic:cNvPicPr/>
+                  </pic:nvPicPr>
+                  <pic:blipFill>
+                    <a:blip r:embed="rId14"/>
+                    <a:stretch>
+                      <a:fillRect/>
+                    </a:stretch>
+                  </pic:blipFill>
+                  <pic:spPr>
+                    <a:xfrm>
+                      <a:off x="0" y="0"/>
+                      <a:ext cx="4638675" cy="1143000"/>
+                    </a:xfrm>
+                    <a:prstGeom prst="rect">
+                      <a:avLst/>
+                    </a:prstGeom>
+                  </pic:spPr>
+                </pic:pic>
+              </a:graphicData>
+            </a:graphic>
+          </wp:inline>
+        </w:drawing>
+      </w:r>
+      <w:r>
+        <w:br/>
+      </w:r>
+      <w:r>
+        <w:br/>
+      </w:r>
+      <w:r>
+        <w:rPr>
+          <w:noProof/>
+          <w:lang w:eastAsia="ru-RU"/>
+        </w:rPr>
+        <w:drawing>
+          <wp:inline distT="0" distB="0" distL="0" distR="0" wp14:anchorId="263799A7" wp14:editId="483B1661">
+            <wp:extent cx="4667250" cy="1495425"/>
+            <wp:effectExtent l="0" t="0" r="0" b="9525"/>
+            <wp:docPr id="12" name="Рисунок 12"/>
+            <wp:cNvGraphicFramePr>
+              <a:graphicFrameLocks xmlns:a="http://schemas.openxmlformats.org/drawingml/2006/main" noChangeAspect="1"/>
+            </wp:cNvGraphicFramePr>
+            <a:graphic xmlns:a="http://schemas.openxmlformats.org/drawingml/2006/main">
+              <a:graphicData uri="http://schemas.openxmlformats.org/drawingml/2006/picture">
+                <pic:pic xmlns:pic="http://schemas.openxmlformats.org/drawingml/2006/picture">
+                  <pic:nvPicPr>
+                    <pic:cNvPr id="0" name=""/>
+                    <pic:cNvPicPr/>
+                  </pic:nvPicPr>
+                  <pic:blipFill>
+                    <a:blip r:embed="rId15"/>
+                    <a:stretch>
+                      <a:fillRect/>
+                    </a:stretch>
+                  </pic:blipFill>
+                  <pic:spPr>
+                    <a:xfrm>
+                      <a:off x="0" y="0"/>
+                      <a:ext cx="4667250" cy="1495425"/>
+                    </a:xfrm>
+                    <a:prstGeom prst="rect">
+                      <a:avLst/>
+                    </a:prstGeom>
+                  </pic:spPr>
+                </pic:pic>
+              </a:graphicData>
+            </a:graphic>
+          </wp:inline>
+        </w:drawing>
+      </w:r>
+      <w:r>
+        <w:br/>
+      </w:r>
+      <w:r>
+        <w:t>Может быть много конст</w:t>
+      </w:r>
+      <w:r>
+        <w:t>р</w:t>
+      </w:r>
+      <w:r>
+        <w:t>укторов.</w:t>
+      </w:r>
+      <w:r>
+        <w:br/>
+      </w:r>
+    </w:p>
+    <w:p>
+      <w:r>
+        <w:rPr>
+          <w:noProof/>
+          <w:lang w:eastAsia="ru-RU"/>
+        </w:rPr>
+        <w:drawing>
+          <wp:inline distT="0" distB="0" distL="0" distR="0" wp14:anchorId="40483853" wp14:editId="2DA59D59">
+            <wp:extent cx="4819650" cy="1847850"/>
+            <wp:effectExtent l="0" t="0" r="0" b="0"/>
+            <wp:docPr id="13" name="Рисунок 13"/>
+            <wp:cNvGraphicFramePr>
+              <a:graphicFrameLocks xmlns:a="http://schemas.openxmlformats.org/drawingml/2006/main" noChangeAspect="1"/>
+            </wp:cNvGraphicFramePr>
+            <a:graphic xmlns:a="http://schemas.openxmlformats.org/drawingml/2006/main">
+              <a:graphicData uri="http://schemas.openxmlformats.org/drawingml/2006/picture">
+                <pic:pic xmlns:pic="http://schemas.openxmlformats.org/drawingml/2006/picture">
+                  <pic:nvPicPr>
+                    <pic:cNvPr id="0" name=""/>
+                    <pic:cNvPicPr/>
+                  </pic:nvPicPr>
+                  <pic:blipFill>
+                    <a:blip r:embed="rId16"/>
+                    <a:stretch>
+                      <a:fillRect/>
+                    </a:stretch>
+                  </pic:blipFill>
+                  <pic:spPr>
+                    <a:xfrm>
+                      <a:off x="0" y="0"/>
+                      <a:ext cx="4819650" cy="1847850"/>
+                    </a:xfrm>
+                    <a:prstGeom prst="rect">
+                      <a:avLst/>
+                    </a:prstGeom>
+                  </pic:spPr>
+                </pic:pic>
+              </a:graphicData>
+            </a:graphic>
+          </wp:inline>
+        </w:drawing>
+      </w:r>
+      <w:r>
+        <w:br/>
+      </w:r>
+      <w:r>
+        <w:br/>
+      </w:r>
+      <w:r>
+        <w:rPr>
+          <w:noProof/>
+          <w:lang w:eastAsia="ru-RU"/>
+        </w:rPr>
+        <w:lastRenderedPageBreak/>
+        <w:drawing>
+          <wp:inline distT="0" distB="0" distL="0" distR="0" wp14:anchorId="768DB079" wp14:editId="10B24DDB">
+            <wp:extent cx="4733925" cy="2857500"/>
+            <wp:effectExtent l="0" t="0" r="9525" b="0"/>
+            <wp:docPr id="14" name="Рисунок 14"/>
+            <wp:cNvGraphicFramePr>
+              <a:graphicFrameLocks xmlns:a="http://schemas.openxmlformats.org/drawingml/2006/main" noChangeAspect="1"/>
+            </wp:cNvGraphicFramePr>
+            <a:graphic xmlns:a="http://schemas.openxmlformats.org/drawingml/2006/main">
+              <a:graphicData uri="http://schemas.openxmlformats.org/drawingml/2006/picture">
+                <pic:pic xmlns:pic="http://schemas.openxmlformats.org/drawingml/2006/picture">
+                  <pic:nvPicPr>
+                    <pic:cNvPr id="0" name=""/>
+                    <pic:cNvPicPr/>
+                  </pic:nvPicPr>
+                  <pic:blipFill>
+                    <a:blip r:embed="rId17"/>
+                    <a:stretch>
+                      <a:fillRect/>
+                    </a:stretch>
+                  </pic:blipFill>
+                  <pic:spPr>
+                    <a:xfrm>
+                      <a:off x="0" y="0"/>
+                      <a:ext cx="4733925" cy="2857500"/>
+                    </a:xfrm>
+                    <a:prstGeom prst="rect">
+                      <a:avLst/>
+                    </a:prstGeom>
+                  </pic:spPr>
+                </pic:pic>
+              </a:graphicData>
+            </a:graphic>
+          </wp:inline>
+        </w:drawing>
+      </w:r>
+      <w:r>
+        <w:br/>
+      </w:r>
+      <w:r>
+        <w:br/>
+      </w:r>
+      <w:r>
+        <w:t>Список инициализации.</w:t>
+      </w:r>
+      <w:r>
+        <w:br/>
+      </w:r>
+      <w:r>
+        <w:rPr>
+          <w:noProof/>
+          <w:lang w:eastAsia="ru-RU"/>
+        </w:rPr>
+        <w:drawing>
+          <wp:inline distT="0" distB="0" distL="0" distR="0" wp14:anchorId="31AB0296" wp14:editId="743C7801">
+            <wp:extent cx="3170711" cy="925848"/>
+            <wp:effectExtent l="0" t="0" r="0" b="7620"/>
+            <wp:docPr id="15" name="Рисунок 15"/>
+            <wp:cNvGraphicFramePr>
+              <a:graphicFrameLocks xmlns:a="http://schemas.openxmlformats.org/drawingml/2006/main" noChangeAspect="1"/>
+            </wp:cNvGraphicFramePr>
+            <a:graphic xmlns:a="http://schemas.openxmlformats.org/drawingml/2006/main">
+              <a:graphicData uri="http://schemas.openxmlformats.org/drawingml/2006/picture">
+                <pic:pic xmlns:pic="http://schemas.openxmlformats.org/drawingml/2006/picture">
+                  <pic:nvPicPr>
+                    <pic:cNvPr id="0" name=""/>
+                    <pic:cNvPicPr/>
+                  </pic:nvPicPr>
+                  <pic:blipFill>
+                    <a:blip r:embed="rId18"/>
+                    <a:stretch>
+                      <a:fillRect/>
+                    </a:stretch>
+                  </pic:blipFill>
+                  <pic:spPr>
+                    <a:xfrm>
+                      <a:off x="0" y="0"/>
+                      <a:ext cx="3200891" cy="934661"/>
+                    </a:xfrm>
+                    <a:prstGeom prst="rect">
+                      <a:avLst/>
+                    </a:prstGeom>
+                  </pic:spPr>
+                </pic:pic>
+              </a:graphicData>
+            </a:graphic>
+          </wp:inline>
+        </w:drawing>
+      </w:r>
+      <w:r>
+        <w:br/>
+      </w:r>
+      <w:r>
+        <w:br/>
+        <w:t>Деструктор.</w:t>
+      </w:r>
+      <w:r>
+        <w:br/>
+      </w:r>
+      <w:r>
+        <w:rPr>
+          <w:noProof/>
+          <w:lang w:eastAsia="ru-RU"/>
+        </w:rPr>
+        <w:drawing>
+          <wp:inline distT="0" distB="0" distL="0" distR="0" wp14:anchorId="7BA793C9" wp14:editId="59A9FEF1">
+            <wp:extent cx="4743450" cy="2809875"/>
+            <wp:effectExtent l="0" t="0" r="0" b="9525"/>
+            <wp:docPr id="16" name="Рисунок 16"/>
+            <wp:cNvGraphicFramePr>
+              <a:graphicFrameLocks xmlns:a="http://schemas.openxmlformats.org/drawingml/2006/main" noChangeAspect="1"/>
+            </wp:cNvGraphicFramePr>
+            <a:graphic xmlns:a="http://schemas.openxmlformats.org/drawingml/2006/main">
+              <a:graphicData uri="http://schemas.openxmlformats.org/drawingml/2006/picture">
+                <pic:pic xmlns:pic="http://schemas.openxmlformats.org/drawingml/2006/picture">
+                  <pic:nvPicPr>
+                    <pic:cNvPr id="0" name=""/>
+                    <pic:cNvPicPr/>
+                  </pic:nvPicPr>
+                  <pic:blipFill>
+                    <a:blip r:embed="rId19"/>
+                    <a:stretch>
+                      <a:fillRect/>
+                    </a:stretch>
+                  </pic:blipFill>
+                  <pic:spPr>
+                    <a:xfrm>
+                      <a:off x="0" y="0"/>
+                      <a:ext cx="4743450" cy="2809875"/>
+                    </a:xfrm>
+                    <a:prstGeom prst="rect">
+                      <a:avLst/>
+                    </a:prstGeom>
+                  </pic:spPr>
+                </pic:pic>
+              </a:graphicData>
+            </a:graphic>
+          </wp:inline>
+        </w:drawing>
+      </w:r>
+      <w:r>
+        <w:br/>
+      </w:r>
+      <w:r>
+        <w:br/>
+      </w:r>
+      <w:r>
+        <w:t>В деструкторе освобождать ресурсы.</w:t>
+      </w:r>
+      <w:r>
+        <w:br/>
+      </w:r>
+      <w:r>
+        <w:rPr>
+          <w:noProof/>
+          <w:lang w:eastAsia="ru-RU"/>
+        </w:rPr>
+        <w:lastRenderedPageBreak/>
+        <w:drawing>
+          <wp:inline distT="0" distB="0" distL="0" distR="0" wp14:anchorId="23F379B6" wp14:editId="4E90FA95">
+            <wp:extent cx="4686300" cy="3657600"/>
+            <wp:effectExtent l="0" t="0" r="0" b="0"/>
+            <wp:docPr id="17" name="Рисунок 17"/>
+            <wp:cNvGraphicFramePr>
+              <a:graphicFrameLocks xmlns:a="http://schemas.openxmlformats.org/drawingml/2006/main" noChangeAspect="1"/>
+            </wp:cNvGraphicFramePr>
+            <a:graphic xmlns:a="http://schemas.openxmlformats.org/drawingml/2006/main">
+              <a:graphicData uri="http://schemas.openxmlformats.org/drawingml/2006/picture">
+                <pic:pic xmlns:pic="http://schemas.openxmlformats.org/drawingml/2006/picture">
+                  <pic:nvPicPr>
+                    <pic:cNvPr id="0" name=""/>
+                    <pic:cNvPicPr/>
+                  </pic:nvPicPr>
+                  <pic:blipFill>
+                    <a:blip r:embed="rId20"/>
+                    <a:stretch>
+                      <a:fillRect/>
+                    </a:stretch>
+                  </pic:blipFill>
+                  <pic:spPr>
+                    <a:xfrm>
+                      <a:off x="0" y="0"/>
+                      <a:ext cx="4686300" cy="3657600"/>
+                    </a:xfrm>
+                    <a:prstGeom prst="rect">
+                      <a:avLst/>
+                    </a:prstGeom>
+                  </pic:spPr>
+                </pic:pic>
+              </a:graphicData>
+            </a:graphic>
+          </wp:inline>
+        </w:drawing>
+      </w:r>
+      <w:bookmarkStart w:id="0" w:name="_GoBack"/>
+      <w:bookmarkEnd w:id="0"/>
+      <w:r>
+        <w:br/>
+      </w:r>
+      <w:r>
+        <w:br/>
+      </w:r>
+      <w:r>
+        <w:br/>
+      </w:r>
+      <w:r>
+        <w:br/>
+      </w:r>
+      <w:r>
+        <w:br/>
+      </w:r>
+      <w:r>
+        <w:rPr>
+          <w:noProof/>
+          <w:lang w:eastAsia="ru-RU"/>
+        </w:rPr>
+        <w:drawing>
+          <wp:inline distT="0" distB="0" distL="0" distR="0" wp14:anchorId="3D071FCD" wp14:editId="4049A1C4">
+            <wp:extent cx="6120130" cy="218916"/>
+            <wp:effectExtent l="0" t="0" r="0" b="0"/>
+            <wp:docPr id="5" name="Рисунок 5"/>
+            <wp:cNvGraphicFramePr>
+              <a:graphicFrameLocks xmlns:a="http://schemas.openxmlformats.org/drawingml/2006/main" noChangeAspect="1"/>
+            </wp:cNvGraphicFramePr>
+            <a:graphic xmlns:a="http://schemas.openxmlformats.org/drawingml/2006/main">
+              <a:graphicData uri="http://schemas.openxmlformats.org/drawingml/2006/picture">
+                <pic:pic xmlns:pic="http://schemas.openxmlformats.org/drawingml/2006/picture">
+                  <pic:nvPicPr>
+                    <pic:cNvPr id="0" name=""/>
+                    <pic:cNvPicPr/>
+                  </pic:nvPicPr>
+                  <pic:blipFill>
+                    <a:blip r:embed="rId21"/>
+                    <a:stretch>
+                      <a:fillRect/>
+                    </a:stretch>
+                  </pic:blipFill>
+                  <pic:spPr>
+                    <a:xfrm>
+                      <a:off x="0" y="0"/>
                       <a:ext cx="6120130" cy="218916"/>
                     </a:xfrm>
                     <a:prstGeom prst="rect">
@@ -232,8 +1334,6 @@
           </wp:inline>
         </w:drawing>
       </w:r>
-      <w:bookmarkStart w:id="0" w:name="_GoBack"/>
-      <w:bookmarkEnd w:id="0"/>
     </w:p>
     <w:sectPr>
       <w:pgSz w:w="11906" w:h="16838"/>

</xml_diff>

<commit_message>
Exam: 15, 18, 19, 20
</commit_message>
<xml_diff>
--- a/docs/exam/11-15.docx
+++ b/docs/exam/11-15.docx
@@ -1984,6 +1984,11 @@
       </w:r>
     </w:p>
     <w:p>
+      <w:pPr>
+        <w:rPr>
+          <w:b/>
+        </w:rPr>
+      </w:pPr>
       <w:r>
         <w:br w:type="column"/>
       </w:r>
@@ -2271,9 +2276,201 @@
       <w:r>
         <w:br/>
       </w:r>
+      <w:r>
+        <w:br/>
+      </w:r>
+      <w:r>
+        <w:br/>
+      </w:r>
+    </w:p>
+    <w:p>
+      <w:r>
+        <w:rPr>
+          <w:b/>
+        </w:rPr>
+        <w:br w:type="column"/>
+      </w:r>
+      <w:r>
+        <w:rPr>
+          <w:b/>
+        </w:rPr>
+        <w:lastRenderedPageBreak/>
+        <w:t>Дружественные функции и классы.</w:t>
+      </w:r>
+      <w:r>
+        <w:rPr>
+          <w:b/>
+          <w:lang w:val="en-US"/>
+        </w:rPr>
+        <w:br/>
+      </w:r>
+      <w:r>
+        <w:rPr>
+          <w:b/>
+          <w:lang w:val="en-US"/>
+        </w:rPr>
+        <w:br/>
+      </w:r>
+      <w:r>
+        <w:t>Более тесная связь, чем наследование.</w:t>
+      </w:r>
+      <w:r>
+        <w:br/>
+      </w:r>
+      <w:r>
+        <w:br/>
+      </w:r>
+      <w:r>
+        <w:rPr>
+          <w:noProof/>
+          <w:lang w:eastAsia="ru-RU"/>
+        </w:rPr>
+        <w:drawing>
+          <wp:inline distT="0" distB="0" distL="0" distR="0" wp14:anchorId="6424D023" wp14:editId="2436E226">
+            <wp:extent cx="3857625" cy="2428875"/>
+            <wp:effectExtent l="0" t="0" r="9525" b="9525"/>
+            <wp:docPr id="37" name="Рисунок 37"/>
+            <wp:cNvGraphicFramePr>
+              <a:graphicFrameLocks xmlns:a="http://schemas.openxmlformats.org/drawingml/2006/main" noChangeAspect="1"/>
+            </wp:cNvGraphicFramePr>
+            <a:graphic xmlns:a="http://schemas.openxmlformats.org/drawingml/2006/main">
+              <a:graphicData uri="http://schemas.openxmlformats.org/drawingml/2006/picture">
+                <pic:pic xmlns:pic="http://schemas.openxmlformats.org/drawingml/2006/picture">
+                  <pic:nvPicPr>
+                    <pic:cNvPr id="0" name=""/>
+                    <pic:cNvPicPr/>
+                  </pic:nvPicPr>
+                  <pic:blipFill>
+                    <a:blip r:embed="rId41"/>
+                    <a:stretch>
+                      <a:fillRect/>
+                    </a:stretch>
+                  </pic:blipFill>
+                  <pic:spPr>
+                    <a:xfrm>
+                      <a:off x="0" y="0"/>
+                      <a:ext cx="3857625" cy="2428875"/>
+                    </a:xfrm>
+                    <a:prstGeom prst="rect">
+                      <a:avLst/>
+                    </a:prstGeom>
+                  </pic:spPr>
+                </pic:pic>
+              </a:graphicData>
+            </a:graphic>
+          </wp:inline>
+        </w:drawing>
+      </w:r>
+      <w:r>
+        <w:br/>
+      </w:r>
+      <w:r>
+        <w:br/>
+      </w:r>
+      <w:r>
+        <w:rPr>
+          <w:noProof/>
+          <w:lang w:eastAsia="ru-RU"/>
+        </w:rPr>
+        <w:drawing>
+          <wp:inline distT="0" distB="0" distL="0" distR="0" wp14:anchorId="645AD166" wp14:editId="69508760">
+            <wp:extent cx="3790950" cy="2238375"/>
+            <wp:effectExtent l="0" t="0" r="0" b="9525"/>
+            <wp:docPr id="38" name="Рисунок 38"/>
+            <wp:cNvGraphicFramePr>
+              <a:graphicFrameLocks xmlns:a="http://schemas.openxmlformats.org/drawingml/2006/main" noChangeAspect="1"/>
+            </wp:cNvGraphicFramePr>
+            <a:graphic xmlns:a="http://schemas.openxmlformats.org/drawingml/2006/main">
+              <a:graphicData uri="http://schemas.openxmlformats.org/drawingml/2006/picture">
+                <pic:pic xmlns:pic="http://schemas.openxmlformats.org/drawingml/2006/picture">
+                  <pic:nvPicPr>
+                    <pic:cNvPr id="0" name=""/>
+                    <pic:cNvPicPr/>
+                  </pic:nvPicPr>
+                  <pic:blipFill>
+                    <a:blip r:embed="rId42"/>
+                    <a:stretch>
+                      <a:fillRect/>
+                    </a:stretch>
+                  </pic:blipFill>
+                  <pic:spPr>
+                    <a:xfrm>
+                      <a:off x="0" y="0"/>
+                      <a:ext cx="3790950" cy="2238375"/>
+                    </a:xfrm>
+                    <a:prstGeom prst="rect">
+                      <a:avLst/>
+                    </a:prstGeom>
+                  </pic:spPr>
+                </pic:pic>
+              </a:graphicData>
+            </a:graphic>
+          </wp:inline>
+        </w:drawing>
+      </w:r>
+      <w:r>
+        <w:br/>
+      </w:r>
+      <w:r>
+        <w:br/>
+      </w:r>
+      <w:r>
+        <w:t>Отношение дружбы в одностороннем порядке.</w:t>
+      </w:r>
+      <w:r>
+        <w:br/>
+      </w:r>
+      <w:r>
+        <w:br/>
+      </w:r>
+      <w:r>
+        <w:rPr>
+          <w:noProof/>
+          <w:lang w:eastAsia="ru-RU"/>
+        </w:rPr>
+        <w:drawing>
+          <wp:inline distT="0" distB="0" distL="0" distR="0" wp14:anchorId="6776620E" wp14:editId="6BB6E526">
+            <wp:extent cx="2333625" cy="2514600"/>
+            <wp:effectExtent l="0" t="0" r="9525" b="0"/>
+            <wp:docPr id="39" name="Рисунок 39"/>
+            <wp:cNvGraphicFramePr>
+              <a:graphicFrameLocks xmlns:a="http://schemas.openxmlformats.org/drawingml/2006/main" noChangeAspect="1"/>
+            </wp:cNvGraphicFramePr>
+            <a:graphic xmlns:a="http://schemas.openxmlformats.org/drawingml/2006/main">
+              <a:graphicData uri="http://schemas.openxmlformats.org/drawingml/2006/picture">
+                <pic:pic xmlns:pic="http://schemas.openxmlformats.org/drawingml/2006/picture">
+                  <pic:nvPicPr>
+                    <pic:cNvPr id="0" name=""/>
+                    <pic:cNvPicPr/>
+                  </pic:nvPicPr>
+                  <pic:blipFill>
+                    <a:blip r:embed="rId43"/>
+                    <a:stretch>
+                      <a:fillRect/>
+                    </a:stretch>
+                  </pic:blipFill>
+                  <pic:spPr>
+                    <a:xfrm>
+                      <a:off x="0" y="0"/>
+                      <a:ext cx="2333625" cy="2514600"/>
+                    </a:xfrm>
+                    <a:prstGeom prst="rect">
+                      <a:avLst/>
+                    </a:prstGeom>
+                  </pic:spPr>
+                </pic:pic>
+              </a:graphicData>
+            </a:graphic>
+          </wp:inline>
+        </w:drawing>
+      </w:r>
+      <w:r>
+        <w:br/>
+      </w:r>
       <w:bookmarkStart w:id="0" w:name="_GoBack"/>
       <w:bookmarkEnd w:id="0"/>
       <w:r>
+        <w:lastRenderedPageBreak/>
         <w:br/>
       </w:r>
       <w:r>

</xml_diff>